<commit_message>
refactored personalInfoPage tested free trial and onboarding to completion
</commit_message>
<xml_diff>
--- a/client/public/Terms of Service_v2.docx
+++ b/client/public/Terms of Service_v2.docx
@@ -8798,19 +8798,11 @@
           <w:rFonts w:ascii="Courier New" w:hAnsi="Courier New" w:cs="Courier New"/>
         </w:rPr>
       </w:pPr>
-      <w:proofErr w:type="spellStart"/>
-      <w:r>
-        <w:rPr>
-          <w:rFonts w:ascii="Courier New" w:hAnsi="Courier New" w:cs="Courier New"/>
-        </w:rPr>
-        <w:t>You</w:t>
-      </w:r>
-      <w:proofErr w:type="spellEnd"/>
-      <w:r>
-        <w:rPr>
-          <w:rFonts w:ascii="Courier New" w:hAnsi="Courier New" w:cs="Courier New"/>
-        </w:rPr>
-        <w:t xml:space="preserve"> may request to delete your account at any time</w:t>
+      <w:r>
+        <w:rPr>
+          <w:rFonts w:ascii="Courier New" w:hAnsi="Courier New" w:cs="Courier New"/>
+        </w:rPr>
+        <w:t>You may request to delete your account at any time</w:t>
       </w:r>
       <w:del w:id="765" w:author="Author" w:date="2026-01-23T09:53:00Z" w16du:dateUtc="2026-01-23T15:53:00Z">
         <w:r>
@@ -12220,20 +12212,12 @@
           <w:rFonts w:ascii="Courier New" w:hAnsi="Courier New" w:cs="Courier New"/>
         </w:rPr>
       </w:pPr>
-      <w:proofErr w:type="spellStart"/>
       <w:ins w:id="1104" w:author="Author" w:date="2026-01-23T09:53:00Z" w16du:dateUtc="2026-01-23T15:53:00Z">
         <w:r>
           <w:rPr>
             <w:rFonts w:ascii="Courier New" w:hAnsi="Courier New" w:cs="Courier New"/>
           </w:rPr>
-          <w:t>Changes</w:t>
-        </w:r>
-        <w:proofErr w:type="spellEnd"/>
-        <w:r>
-          <w:rPr>
-            <w:rFonts w:ascii="Courier New" w:hAnsi="Courier New" w:cs="Courier New"/>
-          </w:rPr>
-          <w:t xml:space="preserve"> to these Terms will take effect:</w:t>
+          <w:t>Changes to these Terms will take effect:</w:t>
         </w:r>
       </w:ins>
     </w:p>

</xml_diff>